<commit_message>
changed the font type
</commit_message>
<xml_diff>
--- a/documentation/Wedi.docx
+++ b/documentation/Wedi.docx
@@ -1893,56 +1893,73 @@
           <w:sz w:val="28"/>
           <w:szCs w:val="28"/>
         </w:rPr>
-        <w:t xml:space="preserve"> component </w:t>
-      </w:r>
-      <w:r>
-        <w:rPr>
-          <w:sz w:val="29"/>
-          <w:szCs w:val="29"/>
+        <w:t xml:space="preserve"> </w:t>
+      </w:r>
+      <w:r>
+        <w:rPr>
+          <w:rFonts w:ascii="Comic Sans MS" w:hAnsi="Comic Sans MS"/>
+          <w:sz w:val="28"/>
+          <w:szCs w:val="28"/>
+        </w:rPr>
+        <w:t xml:space="preserve">component </w:t>
+      </w:r>
+      <w:r>
+        <w:rPr>
+          <w:rFonts w:ascii="Comic Sans MS" w:hAnsi="Comic Sans MS"/>
+          <w:sz w:val="28"/>
+          <w:szCs w:val="28"/>
         </w:rPr>
         <w:t xml:space="preserve">is invoked </w:t>
       </w:r>
-      <w:r>
-        <w:rPr>
-          <w:sz w:val="29"/>
-          <w:szCs w:val="29"/>
+      <w:bookmarkStart w:id="0" w:name="_GoBack"/>
+      <w:bookmarkEnd w:id="0"/>
+      <w:r>
+        <w:rPr>
+          <w:rFonts w:ascii="Comic Sans MS" w:hAnsi="Comic Sans MS"/>
+          <w:sz w:val="28"/>
+          <w:szCs w:val="28"/>
         </w:rPr>
         <w:t xml:space="preserve">when the user access </w:t>
       </w:r>
       <w:proofErr w:type="gramStart"/>
       <w:r>
         <w:rPr>
-          <w:sz w:val="29"/>
-          <w:szCs w:val="29"/>
+          <w:rFonts w:ascii="Comic Sans MS" w:hAnsi="Comic Sans MS"/>
+          <w:sz w:val="28"/>
+          <w:szCs w:val="28"/>
         </w:rPr>
         <w:t>an</w:t>
       </w:r>
       <w:proofErr w:type="gramEnd"/>
       <w:r>
         <w:rPr>
-          <w:sz w:val="29"/>
-          <w:szCs w:val="29"/>
+          <w:rFonts w:ascii="Comic Sans MS" w:hAnsi="Comic Sans MS"/>
+          <w:sz w:val="28"/>
+          <w:szCs w:val="28"/>
         </w:rPr>
         <w:t xml:space="preserve"> URL. Also this component </w:t>
       </w:r>
       <w:r>
         <w:rPr>
-          <w:sz w:val="29"/>
-          <w:szCs w:val="29"/>
+          <w:rFonts w:ascii="Comic Sans MS" w:hAnsi="Comic Sans MS"/>
+          <w:sz w:val="28"/>
+          <w:szCs w:val="28"/>
         </w:rPr>
         <w:t>attaches global event listeners for i</w:t>
       </w:r>
       <w:r>
         <w:rPr>
-          <w:sz w:val="29"/>
-          <w:szCs w:val="29"/>
+          <w:rFonts w:ascii="Comic Sans MS" w:hAnsi="Comic Sans MS"/>
+          <w:sz w:val="28"/>
+          <w:szCs w:val="28"/>
         </w:rPr>
         <w:t>nteracting with the rest components and buttons from browser</w:t>
       </w:r>
       <w:r>
         <w:rPr>
-          <w:sz w:val="29"/>
-          <w:szCs w:val="29"/>
+          <w:rFonts w:ascii="Comic Sans MS" w:hAnsi="Comic Sans MS"/>
+          <w:sz w:val="28"/>
+          <w:szCs w:val="28"/>
         </w:rPr>
         <w:t>.</w:t>
       </w:r>
@@ -2460,8 +2477,6 @@
           </wp:inline>
         </w:drawing>
       </w:r>
-      <w:bookmarkStart w:id="0" w:name="_GoBack"/>
-      <w:bookmarkEnd w:id="0"/>
     </w:p>
     <w:p>
       <w:pPr>

</xml_diff>